<commit_message>
added 5 and 7 labs
</commit_message>
<xml_diff>
--- a/Инфобез_лаб3_ТРП-1-23_Тазеев_Р.Р.docx
+++ b/Инфобез_лаб3_ТРП-1-23_Тазеев_Р.Р.docx
@@ -68,7 +68,7 @@
                 <v:shape id="_x0000_i1025" type="#_x0000_t75" style="width:36.75pt;height:32.25pt" o:ole="">
                   <v:imagedata r:id="rId8" o:title=""/>
                 </v:shape>
-                <o:OLEObject Type="Embed" ProgID="MSDraw" ShapeID="_x0000_i1025" DrawAspect="Content" ObjectID="_1794130594" r:id="rId9"/>
+                <o:OLEObject Type="Embed" ProgID="MSDraw" ShapeID="_x0000_i1025" DrawAspect="Content" ObjectID="_1795871015" r:id="rId9"/>
               </w:object>
             </w:r>
           </w:p>
@@ -388,21 +388,7 @@
           <w:sz w:val="40"/>
           <w:szCs w:val="40"/>
         </w:rPr>
-        <w:t>Отчет по лабораторной работе №</w:t>
-      </w:r>
-      <w:r>
-        <w:rPr>
-          <w:sz w:val="40"/>
-          <w:szCs w:val="40"/>
-        </w:rPr>
-        <w:t>3</w:t>
-      </w:r>
-      <w:r>
-        <w:rPr>
-          <w:sz w:val="40"/>
-          <w:szCs w:val="40"/>
-        </w:rPr>
-        <w:t xml:space="preserve">  </w:t>
+        <w:t xml:space="preserve">Отчет по лабораторной работе №3  </w:t>
       </w:r>
     </w:p>
     <w:p>
@@ -680,8 +666,6 @@
         <w:ind w:left="227" w:right="567"/>
         <w:jc w:val="right"/>
       </w:pPr>
-      <w:bookmarkStart w:id="0" w:name="_GoBack"/>
-      <w:bookmarkEnd w:id="0"/>
     </w:p>
     <w:p>
       <w:pPr>
@@ -9768,16 +9752,16 @@
     </w:p>
     <w:p>
       <w:pPr>
-        <w:ind w:left="0" w:right="63" w:firstLine="0"/>
-        <w:rPr>
-          <w:rFonts w:asciiTheme="minorHAnsi" w:hAnsiTheme="minorHAnsi"/>
+        <w:adjustRightInd w:val="0"/>
+        <w:rPr>
           <w:b/>
-          <w:szCs w:val="28"/>
-        </w:rPr>
-      </w:pPr>
-      <w:r>
-        <w:rPr>
-          <w:rFonts w:asciiTheme="minorHAnsi" w:hAnsiTheme="minorHAnsi"/>
+          <w:color w:val="auto"/>
+          <w:szCs w:val="28"/>
+          <w:lang w:bidi="ar-SA"/>
+        </w:rPr>
+      </w:pPr>
+      <w:r>
+        <w:rPr>
           <w:b/>
           <w:szCs w:val="28"/>
         </w:rPr>
@@ -9786,17 +9770,14 @@
       <w:proofErr w:type="spellStart"/>
       <w:r>
         <w:rPr>
-          <w:rFonts w:asciiTheme="minorHAnsi" w:hAnsiTheme="minorHAnsi"/>
           <w:b/>
           <w:szCs w:val="28"/>
-          <w:lang w:val="en-US"/>
         </w:rPr>
         <w:t>github</w:t>
       </w:r>
       <w:proofErr w:type="spellEnd"/>
       <w:r>
         <w:rPr>
-          <w:rFonts w:asciiTheme="minorHAnsi" w:hAnsiTheme="minorHAnsi"/>
           <w:b/>
           <w:szCs w:val="28"/>
         </w:rPr>
@@ -9805,25 +9786,34 @@
     </w:p>
     <w:p>
       <w:pPr>
-        <w:ind w:left="0" w:right="63" w:firstLine="0"/>
-        <w:rPr>
-          <w:rFonts w:asciiTheme="minorHAnsi" w:hAnsiTheme="minorHAnsi"/>
+        <w:adjustRightInd w:val="0"/>
+        <w:rPr>
           <w:b/>
           <w:szCs w:val="28"/>
+        </w:rPr>
+      </w:pPr>
+      <w:r>
+        <w:rPr>
+          <w:b/>
+          <w:color w:val="0000FF"/>
+          <w:szCs w:val="28"/>
           <w:u w:val="single"/>
         </w:rPr>
-      </w:pPr>
-      <w:hyperlink r:id="rId11" w:history="1">
-        <w:r>
-          <w:rPr>
-            <w:rStyle w:val="a3"/>
-            <w:rFonts w:asciiTheme="minorHAnsi" w:hAnsiTheme="minorHAnsi"/>
-            <w:b/>
-            <w:szCs w:val="28"/>
-          </w:rPr>
-          <w:t>https://github.com/ironsast/INFOSAFE_LABS</w:t>
-        </w:r>
-      </w:hyperlink>
+        <w:t>https://github.com/ironsast/kpfu-information-security</w:t>
+      </w:r>
+    </w:p>
+    <w:p>
+      <w:pPr>
+        <w:ind w:left="0" w:right="63" w:firstLine="0"/>
+        <w:rPr>
+          <w:rFonts w:asciiTheme="minorHAnsi" w:hAnsiTheme="minorHAnsi"/>
+          <w:b/>
+          <w:szCs w:val="28"/>
+          <w:u w:val="single"/>
+        </w:rPr>
+      </w:pPr>
+      <w:bookmarkStart w:id="0" w:name="_GoBack"/>
+      <w:bookmarkEnd w:id="0"/>
     </w:p>
     <w:sectPr>
       <w:pgSz w:w="11906" w:h="16838"/>
@@ -15119,7 +15109,7 @@
 </file>
 
 <file path=customXml/itemProps1.xml><?xml version="1.0" encoding="utf-8"?>
-<ds:datastoreItem xmlns:ds="http://schemas.openxmlformats.org/officeDocument/2006/customXml" ds:itemID="{A35F4B51-6F6B-4528-80BE-207520E7D383}">
+<ds:datastoreItem xmlns:ds="http://schemas.openxmlformats.org/officeDocument/2006/customXml" ds:itemID="{36B77E1E-6FAB-4661-A42E-4E5CE6599A4C}">
   <ds:schemaRefs>
     <ds:schemaRef ds:uri="http://schemas.openxmlformats.org/officeDocument/2006/bibliography"/>
   </ds:schemaRefs>

</xml_diff>